<commit_message>
email working, sync customer&shopper,a litttle bug
</commit_message>
<xml_diff>
--- a/משימות.docx
+++ b/משימות.docx
@@ -33,22 +33,6 @@
           <w:rFonts w:hint="cs"/>
           <w:rtl/>
         </w:rPr>
-        <w:t>סנכרון</w:t>
-      </w:r>
-      <w:r>
-        <w:rPr>
-          <w:rFonts w:hint="cs"/>
-          <w:rtl/>
-        </w:rPr>
-        <w:t xml:space="preserve"> -  בצד של השופר המערך מתרוקן לבד</w:t>
-      </w:r>
-    </w:p>
-    <w:p>
-      <w:r>
-        <w:rPr>
-          <w:rFonts w:hint="cs"/>
-          <w:rtl/>
-        </w:rPr>
         <w:t>שליחת מייל בשרת</w:t>
       </w:r>
     </w:p>
@@ -230,7 +214,6 @@
         </w:rPr>
         <w:t xml:space="preserve">//4 </w:t>
       </w:r>
-      <w:proofErr w:type="spellStart"/>
       <w:r>
         <w:rPr>
           <w:rFonts w:ascii="Consolas" w:eastAsia="Times New Roman" w:hAnsi="Consolas" w:cs="Times New Roman"/>
@@ -241,7 +224,6 @@
         </w:rPr>
         <w:t>צאט</w:t>
       </w:r>
-      <w:proofErr w:type="spellEnd"/>
     </w:p>
     <w:p>
       <w:pPr>
@@ -288,23 +270,7 @@
           <w:rFonts w:hint="cs"/>
           <w:rtl/>
         </w:rPr>
-        <w:t xml:space="preserve">איפה לשים את </w:t>
-      </w:r>
-      <w:proofErr w:type="spellStart"/>
-      <w:r>
-        <w:rPr>
-          <w:rFonts w:hint="cs"/>
-          <w:rtl/>
-        </w:rPr>
-        <w:t>הנביגייט</w:t>
-      </w:r>
-      <w:proofErr w:type="spellEnd"/>
-      <w:r>
-        <w:rPr>
-          <w:rFonts w:hint="cs"/>
-          <w:rtl/>
-        </w:rPr>
-        <w:t xml:space="preserve"> </w:t>
+        <w:t xml:space="preserve">איפה לשים את הנביגייט </w:t>
       </w:r>
       <w:r>
         <w:rPr>
@@ -312,22 +278,6 @@
         </w:rPr>
         <w:t>–</w:t>
       </w:r>
-      <w:r>
-        <w:rPr>
-          <w:rFonts w:hint="cs"/>
-          <w:rtl/>
-        </w:rPr>
-        <w:t xml:space="preserve"> בשופר </w:t>
-      </w:r>
-      <w:proofErr w:type="spellStart"/>
-      <w:r>
-        <w:rPr>
-          <w:rFonts w:hint="cs"/>
-          <w:rtl/>
-        </w:rPr>
-        <w:t>וקוסטומר</w:t>
-      </w:r>
-      <w:proofErr w:type="spellEnd"/>
       <w:r>
         <w:rPr>
           <w:rFonts w:hint="cs"/>
@@ -397,23 +347,20 @@
           <w:rFonts w:hint="cs"/>
           <w:rtl/>
         </w:rPr>
-        <w:t xml:space="preserve">האורך של המערך של ההזמנות נהיה 0 ללא הסבר ולכן </w:t>
-      </w:r>
-      <w:proofErr w:type="spellStart"/>
-      <w:r>
-        <w:rPr>
-          <w:rFonts w:hint="cs"/>
-          <w:rtl/>
-        </w:rPr>
-        <w:t>הפופאפ</w:t>
-      </w:r>
-      <w:proofErr w:type="spellEnd"/>
-      <w:r>
-        <w:rPr>
-          <w:rFonts w:hint="cs"/>
-          <w:rtl/>
-        </w:rPr>
-        <w:t xml:space="preserve"> נסגר!!!</w:t>
+        <w:t xml:space="preserve">נביגייט </w:t>
+      </w:r>
+      <w:r>
+        <w:rPr>
+          <w:rtl/>
+        </w:rPr>
+        <w:t>–</w:t>
+      </w:r>
+      <w:r>
+        <w:rPr>
+          <w:rFonts w:hint="cs"/>
+          <w:rtl/>
+        </w:rPr>
+        <w:t xml:space="preserve"> חצי עובד בצד אחד</w:t>
       </w:r>
     </w:p>
     <w:p>
@@ -424,34 +371,12 @@
           <w:numId w:val="2"/>
         </w:numPr>
       </w:pPr>
-      <w:proofErr w:type="spellStart"/>
-      <w:r>
-        <w:rPr>
-          <w:rFonts w:hint="cs"/>
-          <w:rtl/>
-        </w:rPr>
-        <w:t>נביגייט</w:t>
-      </w:r>
-      <w:proofErr w:type="spellEnd"/>
-      <w:r>
-        <w:rPr>
-          <w:rFonts w:hint="cs"/>
-          <w:rtl/>
-        </w:rPr>
-        <w:t xml:space="preserve"> </w:t>
-      </w:r>
-      <w:r>
-        <w:rPr>
-          <w:rtl/>
-        </w:rPr>
-        <w:t>–</w:t>
-      </w:r>
-      <w:r>
-        <w:rPr>
-          <w:rFonts w:hint="cs"/>
-          <w:rtl/>
-        </w:rPr>
-        <w:t xml:space="preserve"> חצי עובד בצד אחד</w:t>
+      <w:r>
+        <w:rPr>
+          <w:rFonts w:hint="cs"/>
+          <w:rtl/>
+        </w:rPr>
+        <w:t xml:space="preserve">מייל -לא עובד </w:t>
       </w:r>
     </w:p>
     <w:p>
@@ -462,9 +387,17 @@
           <w:numId w:val="2"/>
         </w:numPr>
         <w:rPr>
-          <w:rtl/>
-        </w:rPr>
-      </w:pPr>
+          <w:rFonts w:hint="cs"/>
+          <w:rtl/>
+        </w:rPr>
+      </w:pPr>
+      <w:r>
+        <w:rPr>
+          <w:rFonts w:hint="cs"/>
+          <w:rtl/>
+        </w:rPr>
+        <w:t>דאטבייס</w:t>
+      </w:r>
     </w:p>
     <w:p>
       <w:pPr>

</xml_diff>

<commit_message>
groups working both ways
</commit_message>
<xml_diff>
--- a/משימות.docx
+++ b/משימות.docx
@@ -118,10 +118,34 @@
     <w:p>
       <w:pPr>
         <w:rPr>
-          <w:rFonts w:hint="cs"/>
-          <w:rtl/>
-        </w:rPr>
-      </w:pPr>
+          <w:rtl/>
+        </w:rPr>
+      </w:pPr>
+      <w:r>
+        <w:rPr>
+          <w:rFonts w:hint="cs"/>
+          <w:highlight w:val="yellow"/>
+          <w:rtl/>
+        </w:rPr>
+        <w:t xml:space="preserve">אנחנו ב </w:t>
+      </w:r>
+      <w:proofErr w:type="spellStart"/>
+      <w:r>
+        <w:rPr>
+          <w:highlight w:val="yellow"/>
+        </w:rPr>
+        <w:t>myrouter</w:t>
+      </w:r>
+      <w:proofErr w:type="spellEnd"/>
+      <w:r>
+        <w:rPr>
+          <w:highlight w:val="yellow"/>
+        </w:rPr>
+        <w:t xml:space="preserve"> –</w:t>
+      </w:r>
+      <w:r>
+        <w:t xml:space="preserve"> </w:t>
+      </w:r>
     </w:p>
     <w:p>
       <w:pPr>
@@ -174,6 +198,7 @@
     <w:p>
       <w:pPr>
         <w:rPr>
+          <w:rFonts w:hint="cs"/>
           <w:rtl/>
         </w:rPr>
       </w:pPr>
@@ -197,6 +222,7 @@
           <w:rtl/>
         </w:rPr>
       </w:pPr>
+      <w:proofErr w:type="spellStart"/>
       <w:r>
         <w:rPr>
           <w:rFonts w:hint="cs"/>
@@ -204,6 +230,7 @@
         </w:rPr>
         <w:t>דאטבייס</w:t>
       </w:r>
+      <w:proofErr w:type="spellEnd"/>
     </w:p>
     <w:sectPr>
       <w:pgSz w:w="11906" w:h="16838"/>

</xml_diff>